<commit_message>
Mise à jour du rapport d'analyse (petits détails) et du fichierscript.sql
</commit_message>
<xml_diff>
--- a/Projet_3_SAE_BDD/LEMAIRE_Jean_Gabriel_Rapport_Analyse_SAE_BDD.docx
+++ b/Projet_3_SAE_BDD/LEMAIRE_Jean_Gabriel_Rapport_Analyse_SAE_BDD.docx
@@ -2,6 +2,38 @@
 <file path=word/document.xml><?xml version="1.0" encoding="utf-8"?>
 <w:document xmlns:wpc="http://schemas.microsoft.com/office/word/2010/wordprocessingCanvas" xmlns:cx="http://schemas.microsoft.com/office/drawing/2014/chartex" xmlns:cx1="http://schemas.microsoft.com/office/drawing/2015/9/8/chartex" xmlns:cx2="http://schemas.microsoft.com/office/drawing/2015/10/21/chartex" xmlns:cx3="http://schemas.microsoft.com/office/drawing/2016/5/9/chartex" xmlns:cx4="http://schemas.microsoft.com/office/drawing/2016/5/10/chartex" xmlns:cx5="http://schemas.microsoft.com/office/drawing/2016/5/11/chartex" xmlns:cx6="http://schemas.microsoft.com/office/drawing/2016/5/12/chartex" xmlns:cx7="http://schemas.microsoft.com/office/drawing/2016/5/13/chartex" xmlns:cx8="http://schemas.microsoft.com/office/drawing/2016/5/14/chartex" xmlns:mc="http://schemas.openxmlformats.org/markup-compatibility/2006" xmlns:aink="http://schemas.microsoft.com/office/drawing/2016/ink" xmlns:am3d="http://schemas.microsoft.com/office/drawing/2017/model3d" xmlns:o="urn:schemas-microsoft-com:office:office" xmlns:oel="http://schemas.microsoft.com/office/2019/extlst" xmlns:r="http://schemas.openxmlformats.org/officeDocument/2006/relationships" xmlns:m="http://schemas.openxmlformats.org/officeDocument/2006/math" xmlns:v="urn:schemas-microsoft-com:vml" xmlns:wp14="http://schemas.microsoft.com/office/word/2010/wordprocessingDrawing" xmlns:wp="http://schemas.openxmlformats.org/drawingml/2006/wordprocessingDrawing" xmlns:w10="urn:schemas-microsoft-com:office:word" xmlns:w="http://schemas.openxmlformats.org/wordprocessingml/2006/main" xmlns:w14="http://schemas.microsoft.com/office/word/2010/wordml" xmlns:w15="http://schemas.microsoft.com/office/word/2012/wordml" xmlns:w16cex="http://schemas.microsoft.com/office/word/2018/wordml/cex" xmlns:w16cid="http://schemas.microsoft.com/office/word/2016/wordml/cid" xmlns:w16="http://schemas.microsoft.com/office/word/2018/wordml" xmlns:w16sdtdh="http://schemas.microsoft.com/office/word/2020/wordml/sdtdatahash" xmlns:w16se="http://schemas.microsoft.com/office/word/2015/wordml/symex" xmlns:wpg="http://schemas.microsoft.com/office/word/2010/wordprocessingGroup" xmlns:wpi="http://schemas.microsoft.com/office/word/2010/wordprocessingInk" xmlns:wne="http://schemas.microsoft.com/office/word/2006/wordml" xmlns:wps="http://schemas.microsoft.com/office/word/2010/wordprocessingShape" mc:Ignorable="w14 w15 w16se w16cid w16 w16cex w16sdtdh wp14">
   <w:body>
+    <w:p>
+      <w:pPr>
+        <w:rPr>
+          <w:rFonts w:ascii="Arial" w:hAnsi="Arial" w:cs="Arial"/>
+          <w:b/>
+          <w:bCs/>
+          <w:sz w:val="20"/>
+          <w:szCs w:val="20"/>
+        </w:rPr>
+      </w:pPr>
+      <w:r>
+        <w:rPr>
+          <w:rFonts w:ascii="Arial" w:hAnsi="Arial" w:cs="Arial"/>
+          <w:b/>
+          <w:bCs/>
+          <w:sz w:val="20"/>
+          <w:szCs w:val="20"/>
+        </w:rPr>
+        <w:t>LEMAIRE Jean-Gabriel</w:t>
+      </w:r>
+    </w:p>
+    <w:p>
+      <w:pPr>
+        <w:rPr>
+          <w:rFonts w:ascii="Arial" w:hAnsi="Arial" w:cs="Arial"/>
+          <w:b/>
+          <w:bCs/>
+          <w:sz w:val="20"/>
+          <w:szCs w:val="20"/>
+        </w:rPr>
+      </w:pPr>
+    </w:p>
     <w:p>
       <w:pPr>
         <w:jc w:val="center"/>
@@ -33,7 +65,23 @@
             </w14:srgbClr>
           </w14:shadow>
         </w:rPr>
-        <w:t>Rapport d’analyse de la SAE de BDD</w:t>
+        <w:t>Rapport d’analyse SAE</w:t>
+      </w:r>
+      <w:r>
+        <w:rPr>
+          <w:rFonts w:ascii="Arial" w:hAnsi="Arial" w:cs="Arial"/>
+          <w:b/>
+          <w:bCs/>
+          <w:sz w:val="32"/>
+          <w:szCs w:val="32"/>
+          <w:u w:val="single"/>
+          <w14:shadow w14:blurRad="75057" w14:dist="38100" w14:dir="5400000" w14:sx="100000" w14:sy="-20000" w14:kx="0" w14:ky="0" w14:algn="b">
+            <w14:srgbClr w14:val="000000">
+              <w14:alpha w14:val="75000"/>
+            </w14:srgbClr>
+          </w14:shadow>
+        </w:rPr>
+        <w:t xml:space="preserve"> 3.04</w:t>
       </w:r>
     </w:p>
     <w:p>
@@ -322,23 +370,7 @@
           <w:sz w:val="24"/>
           <w:szCs w:val="24"/>
         </w:rPr>
-        <w:t xml:space="preserve"> proposés </w:t>
-      </w:r>
-      <w:r>
-        <w:rPr>
-          <w:rFonts w:ascii="Arial" w:hAnsi="Arial" w:cs="Arial"/>
-          <w:sz w:val="24"/>
-          <w:szCs w:val="24"/>
-        </w:rPr>
-        <w:t>sur l</w:t>
-      </w:r>
-      <w:r>
-        <w:rPr>
-          <w:rFonts w:ascii="Arial" w:hAnsi="Arial" w:cs="Arial"/>
-          <w:sz w:val="24"/>
-          <w:szCs w:val="24"/>
-        </w:rPr>
-        <w:t>a base de données et de programmer</w:t>
+        <w:t xml:space="preserve"> proposés et de programmer</w:t>
       </w:r>
       <w:r>
         <w:rPr>
@@ -611,15 +643,7 @@
           <w:sz w:val="24"/>
           <w:szCs w:val="24"/>
         </w:rPr>
-        <w:t>l</w:t>
-      </w:r>
-      <w:r>
-        <w:rPr>
-          <w:rFonts w:ascii="Arial" w:hAnsi="Arial" w:cs="Arial"/>
-          <w:sz w:val="24"/>
-          <w:szCs w:val="24"/>
-        </w:rPr>
-        <w:t xml:space="preserve">e </w:t>
+        <w:t xml:space="preserve">le </w:t>
       </w:r>
       <w:r>
         <w:rPr>
@@ -649,15 +673,7 @@
           <w:sz w:val="24"/>
           <w:szCs w:val="24"/>
         </w:rPr>
-        <w:t>a été choisi</w:t>
-      </w:r>
-      <w:r>
-        <w:rPr>
-          <w:rFonts w:ascii="Arial" w:hAnsi="Arial" w:cs="Arial"/>
-          <w:sz w:val="24"/>
-          <w:szCs w:val="24"/>
-        </w:rPr>
-        <w:t>.</w:t>
+        <w:t>a été choisi.</w:t>
       </w:r>
     </w:p>
     <w:p>
@@ -702,31 +718,23 @@
           <w:sz w:val="24"/>
           <w:szCs w:val="24"/>
         </w:rPr>
-        <w:t xml:space="preserve"> faire la gestion d</w:t>
-      </w:r>
-      <w:r>
-        <w:rPr>
-          <w:rFonts w:ascii="Arial" w:hAnsi="Arial" w:cs="Arial"/>
-          <w:sz w:val="24"/>
-          <w:szCs w:val="24"/>
-        </w:rPr>
-        <w:t>’un ou des</w:t>
-      </w:r>
-      <w:r>
-        <w:rPr>
-          <w:rFonts w:ascii="Arial" w:hAnsi="Arial" w:cs="Arial"/>
-          <w:sz w:val="24"/>
-          <w:szCs w:val="24"/>
-        </w:rPr>
-        <w:t xml:space="preserve"> groupe(s) de formation ainsi que leur</w:t>
-      </w:r>
-      <w:r>
-        <w:rPr>
-          <w:rFonts w:ascii="Arial" w:hAnsi="Arial" w:cs="Arial"/>
-          <w:sz w:val="24"/>
-          <w:szCs w:val="24"/>
-        </w:rPr>
-        <w:t>(</w:t>
+        <w:t xml:space="preserve"> faire la gestion </w:t>
+      </w:r>
+      <w:r>
+        <w:rPr>
+          <w:rFonts w:ascii="Arial" w:hAnsi="Arial" w:cs="Arial"/>
+          <w:sz w:val="24"/>
+          <w:szCs w:val="24"/>
+        </w:rPr>
+        <w:t xml:space="preserve">des groupes </w:t>
+      </w:r>
+      <w:r>
+        <w:rPr>
+          <w:rFonts w:ascii="Arial" w:hAnsi="Arial" w:cs="Arial"/>
+          <w:sz w:val="24"/>
+          <w:szCs w:val="24"/>
+        </w:rPr>
+        <w:t>de formation ainsi que leur</w:t>
       </w:r>
       <w:r>
         <w:rPr>
@@ -742,14 +750,6 @@
           <w:sz w:val="24"/>
           <w:szCs w:val="24"/>
         </w:rPr>
-        <w:t>)</w:t>
-      </w:r>
-      <w:r>
-        <w:rPr>
-          <w:rFonts w:ascii="Arial" w:hAnsi="Arial" w:cs="Arial"/>
-          <w:sz w:val="24"/>
-          <w:szCs w:val="24"/>
-        </w:rPr>
         <w:t xml:space="preserve"> réservation</w:t>
       </w:r>
       <w:r>
@@ -758,7 +758,7 @@
           <w:sz w:val="24"/>
           <w:szCs w:val="24"/>
         </w:rPr>
-        <w:t>(s)</w:t>
+        <w:t>s</w:t>
       </w:r>
       <w:r>
         <w:rPr>
@@ -942,7 +942,57 @@
           <w:sz w:val="24"/>
           <w:szCs w:val="24"/>
         </w:rPr>
-        <w:t xml:space="preserve"> qui réserve des salles</w:t>
+        <w:t xml:space="preserve"> qui réserve </w:t>
+      </w:r>
+      <w:r>
+        <w:rPr>
+          <w:rFonts w:ascii="Arial" w:hAnsi="Arial" w:cs="Arial"/>
+          <w:b/>
+          <w:bCs/>
+          <w:sz w:val="24"/>
+          <w:szCs w:val="24"/>
+        </w:rPr>
+        <w:t xml:space="preserve">une ou </w:t>
+      </w:r>
+      <w:r>
+        <w:rPr>
+          <w:rFonts w:ascii="Arial" w:hAnsi="Arial" w:cs="Arial"/>
+          <w:b/>
+          <w:bCs/>
+          <w:sz w:val="24"/>
+          <w:szCs w:val="24"/>
+        </w:rPr>
+        <w:t>des salle</w:t>
+      </w:r>
+      <w:r>
+        <w:rPr>
+          <w:rFonts w:ascii="Arial" w:hAnsi="Arial" w:cs="Arial"/>
+          <w:b/>
+          <w:bCs/>
+          <w:sz w:val="24"/>
+          <w:szCs w:val="24"/>
+        </w:rPr>
+        <w:t>(</w:t>
+      </w:r>
+      <w:r>
+        <w:rPr>
+          <w:rFonts w:ascii="Arial" w:hAnsi="Arial" w:cs="Arial"/>
+          <w:b/>
+          <w:bCs/>
+          <w:sz w:val="24"/>
+          <w:szCs w:val="24"/>
+        </w:rPr>
+        <w:t>s</w:t>
+      </w:r>
+      <w:r>
+        <w:rPr>
+          <w:rFonts w:ascii="Arial" w:hAnsi="Arial" w:cs="Arial"/>
+          <w:b/>
+          <w:bCs/>
+          <w:sz w:val="24"/>
+          <w:szCs w:val="24"/>
+        </w:rPr>
+        <w:t>)</w:t>
       </w:r>
       <w:r>
         <w:rPr>
@@ -1091,43 +1141,15 @@
           <w:sz w:val="24"/>
           <w:szCs w:val="24"/>
         </w:rPr>
-        <w:t>VARCHAR</w:t>
-      </w:r>
-      <w:r>
-        <w:rPr>
-          <w:rFonts w:ascii="Arial" w:hAnsi="Arial" w:cs="Arial"/>
-          <w:b/>
-          <w:bCs/>
-          <w:i/>
-          <w:iCs/>
-          <w:sz w:val="24"/>
-          <w:szCs w:val="24"/>
-        </w:rPr>
-        <w:t> </w:t>
-      </w:r>
-      <w:r>
-        <w:rPr>
-          <w:rFonts w:ascii="Arial" w:hAnsi="Arial" w:cs="Arial"/>
-          <w:sz w:val="24"/>
-          <w:szCs w:val="24"/>
-        </w:rPr>
-        <w:t>: chaîne de</w:t>
-      </w:r>
-      <w:r>
-        <w:rPr>
-          <w:rFonts w:ascii="Arial" w:hAnsi="Arial" w:cs="Arial"/>
-          <w:sz w:val="24"/>
-          <w:szCs w:val="24"/>
-        </w:rPr>
-        <w:t xml:space="preserve"> caractère</w:t>
-      </w:r>
-      <w:r>
-        <w:rPr>
-          <w:rFonts w:ascii="Arial" w:hAnsi="Arial" w:cs="Arial"/>
-          <w:sz w:val="24"/>
-          <w:szCs w:val="24"/>
-        </w:rPr>
-        <w:t>s</w:t>
+        <w:t>VARCHAR </w:t>
+      </w:r>
+      <w:r>
+        <w:rPr>
+          <w:rFonts w:ascii="Arial" w:hAnsi="Arial" w:cs="Arial"/>
+          <w:sz w:val="24"/>
+          <w:szCs w:val="24"/>
+        </w:rPr>
+        <w:t>: chaîne de caractères</w:t>
       </w:r>
     </w:p>
     <w:p>
@@ -1154,19 +1176,7 @@
           <w:sz w:val="24"/>
           <w:szCs w:val="24"/>
         </w:rPr>
-        <w:t>DECIMAL</w:t>
-      </w:r>
-      <w:r>
-        <w:rPr>
-          <w:rFonts w:ascii="Arial" w:hAnsi="Arial" w:cs="Arial"/>
-          <w:b/>
-          <w:bCs/>
-          <w:i/>
-          <w:iCs/>
-          <w:sz w:val="24"/>
-          <w:szCs w:val="24"/>
-        </w:rPr>
-        <w:t> </w:t>
+        <w:t>DECIMAL </w:t>
       </w:r>
       <w:r>
         <w:rPr>
@@ -1197,19 +1207,7 @@
           <w:sz w:val="24"/>
           <w:szCs w:val="24"/>
         </w:rPr>
-        <w:t>INT</w:t>
-      </w:r>
-      <w:r>
-        <w:rPr>
-          <w:rFonts w:ascii="Arial" w:hAnsi="Arial" w:cs="Arial"/>
-          <w:b/>
-          <w:bCs/>
-          <w:i/>
-          <w:iCs/>
-          <w:sz w:val="24"/>
-          <w:szCs w:val="24"/>
-        </w:rPr>
-        <w:t> </w:t>
+        <w:t>INT </w:t>
       </w:r>
       <w:r>
         <w:rPr>
@@ -1285,26 +1283,6 @@
         </w:rPr>
         <w:t> : temps</w:t>
       </w:r>
-    </w:p>
-    <w:p>
-      <w:pPr>
-        <w:jc w:val="both"/>
-        <w:rPr>
-          <w:rFonts w:ascii="Arial" w:hAnsi="Arial" w:cs="Arial"/>
-          <w:sz w:val="24"/>
-          <w:szCs w:val="24"/>
-        </w:rPr>
-      </w:pPr>
-    </w:p>
-    <w:p>
-      <w:pPr>
-        <w:jc w:val="both"/>
-        <w:rPr>
-          <w:rFonts w:ascii="Arial" w:hAnsi="Arial" w:cs="Arial"/>
-          <w:sz w:val="24"/>
-          <w:szCs w:val="24"/>
-        </w:rPr>
-      </w:pPr>
     </w:p>
     <w:p>
       <w:pPr>
@@ -3959,15 +3937,7 @@
           <w:sz w:val="24"/>
           <w:szCs w:val="24"/>
         </w:rPr>
-        <w:t xml:space="preserve"> </w:t>
-      </w:r>
-      <w:r>
-        <w:rPr>
-          <w:rFonts w:ascii="Arial" w:hAnsi="Arial" w:cs="Arial"/>
-          <w:sz w:val="24"/>
-          <w:szCs w:val="24"/>
-        </w:rPr>
-        <w:t xml:space="preserve">dans la table </w:t>
+        <w:t xml:space="preserve"> dans la table </w:t>
       </w:r>
       <w:r>
         <w:rPr>

</xml_diff>